<commit_message>
Added Github info to file
</commit_message>
<xml_diff>
--- a/module-8/Smithson_M8.docx
+++ b/module-8/Smithson_M8.docx
@@ -78,15 +78,7 @@
         <w:t>Step 2:</w:t>
       </w:r>
       <w:r>
-        <w:t xml:space="preserve"> Create the movies_update_and_delete.py file in </w:t>
-      </w:r>
-      <w:proofErr w:type="spellStart"/>
-      <w:r>
-        <w:t>VSCode</w:t>
-      </w:r>
-      <w:proofErr w:type="spellEnd"/>
-      <w:r>
-        <w:t xml:space="preserve"> with the output of →</w:t>
+        <w:t xml:space="preserve"> Create the movies_update_and_delete.py file in VSCode with the output of →</w:t>
       </w:r>
     </w:p>
     <w:p>
@@ -410,24 +402,81 @@
         <w:t xml:space="preserve">.py </w:t>
       </w:r>
       <w:r>
-        <w:t xml:space="preserve">code, I have included a </w:t>
-      </w:r>
-      <w:proofErr w:type="gramStart"/>
-      <w:r>
-        <w:t xml:space="preserve">line </w:t>
-      </w:r>
-      <w:r>
-        <w:t>(#</w:t>
-      </w:r>
-      <w:proofErr w:type="gramEnd"/>
-      <w:r>
-        <w:t xml:space="preserve">41) </w:t>
+        <w:t xml:space="preserve">code, I have included a line </w:t>
+      </w:r>
+      <w:r>
+        <w:t xml:space="preserve">(#41) </w:t>
       </w:r>
       <w:r>
         <w:t xml:space="preserve">that enables me to remove duplicate </w:t>
       </w:r>
       <w:r>
         <w:t>lines of films being inserted.</w:t>
+      </w:r>
+    </w:p>
+    <w:p>
+      <w:r>
+        <w:br w:type="page"/>
+      </w:r>
+    </w:p>
+    <w:p>
+      <w:r>
+        <w:lastRenderedPageBreak/>
+        <w:t xml:space="preserve">Github Repository Link for Module 8: </w:t>
+      </w:r>
+      <w:hyperlink r:id="rId13" w:history="1">
+        <w:r>
+          <w:rPr>
+            <w:rStyle w:val="Hyperlink"/>
+          </w:rPr>
+          <w:t>https://github.com/asmithson/csd-310/tree/25f81d7f1eb62c0fb216427f257dedd244cdbfa7/module-8</w:t>
+        </w:r>
+      </w:hyperlink>
+      <w:r>
+        <w:t xml:space="preserve"> </w:t>
+      </w:r>
+    </w:p>
+    <w:p/>
+    <w:p>
+      <w:r>
+        <w:rPr>
+          <w:noProof/>
+        </w:rPr>
+        <w:drawing>
+          <wp:inline distT="0" distB="0" distL="0" distR="0" wp14:anchorId="37D8E752" wp14:editId="109B7B21">
+            <wp:extent cx="4781550" cy="3590925"/>
+            <wp:effectExtent l="0" t="0" r="0" b="9525"/>
+            <wp:docPr id="1108769045" name="Picture 1" descr="A screenshot of a computer&#10;&#10;AI-generated content may be incorrect."/>
+            <wp:cNvGraphicFramePr>
+              <a:graphicFrameLocks xmlns:a="http://schemas.openxmlformats.org/drawingml/2006/main" noChangeAspect="1"/>
+            </wp:cNvGraphicFramePr>
+            <a:graphic xmlns:a="http://schemas.openxmlformats.org/drawingml/2006/main">
+              <a:graphicData uri="http://schemas.openxmlformats.org/drawingml/2006/picture">
+                <pic:pic xmlns:pic="http://schemas.openxmlformats.org/drawingml/2006/picture">
+                  <pic:nvPicPr>
+                    <pic:cNvPr id="1108769045" name="Picture 1" descr="A screenshot of a computer&#10;&#10;AI-generated content may be incorrect."/>
+                    <pic:cNvPicPr/>
+                  </pic:nvPicPr>
+                  <pic:blipFill>
+                    <a:blip r:embed="rId14"/>
+                    <a:stretch>
+                      <a:fillRect/>
+                    </a:stretch>
+                  </pic:blipFill>
+                  <pic:spPr>
+                    <a:xfrm>
+                      <a:off x="0" y="0"/>
+                      <a:ext cx="4781550" cy="3590925"/>
+                    </a:xfrm>
+                    <a:prstGeom prst="rect">
+                      <a:avLst/>
+                    </a:prstGeom>
+                  </pic:spPr>
+                </pic:pic>
+              </a:graphicData>
+            </a:graphic>
+          </wp:inline>
+        </w:drawing>
       </w:r>
     </w:p>
     <w:sectPr>
@@ -1357,6 +1406,29 @@
       <w:spacing w:val="5"/>
     </w:rPr>
   </w:style>
+  <w:style w:type="character" w:styleId="Hyperlink">
+    <w:name w:val="Hyperlink"/>
+    <w:basedOn w:val="DefaultParagraphFont"/>
+    <w:uiPriority w:val="99"/>
+    <w:unhideWhenUsed/>
+    <w:rsid w:val="00DA15F6"/>
+    <w:rPr>
+      <w:color w:val="467886" w:themeColor="hyperlink"/>
+      <w:u w:val="single"/>
+    </w:rPr>
+  </w:style>
+  <w:style w:type="character" w:styleId="UnresolvedMention">
+    <w:name w:val="Unresolved Mention"/>
+    <w:basedOn w:val="DefaultParagraphFont"/>
+    <w:uiPriority w:val="99"/>
+    <w:semiHidden/>
+    <w:unhideWhenUsed/>
+    <w:rsid w:val="00DA15F6"/>
+    <w:rPr>
+      <w:color w:val="605E5C"/>
+      <w:shd w:val="clear" w:color="auto" w:fill="E1DFDD"/>
+    </w:rPr>
+  </w:style>
 </w:styles>
 </file>
 
@@ -1656,15 +1728,6 @@
 </file>
 
 <file path=customXml/item1.xml><?xml version="1.0" encoding="utf-8"?>
-<?mso-contentType ?>
-<FormTemplates xmlns="http://schemas.microsoft.com/sharepoint/v3/contenttype/forms">
-  <Display>DocumentLibraryForm</Display>
-  <Edit>DocumentLibraryForm</Edit>
-  <New>DocumentLibraryForm</New>
-</FormTemplates>
-</file>
-
-<file path=customXml/item2.xml><?xml version="1.0" encoding="utf-8"?>
 <ct:contentTypeSchema xmlns:ct="http://schemas.microsoft.com/office/2006/metadata/contentType" xmlns:ma="http://schemas.microsoft.com/office/2006/metadata/properties/metaAttributes" ct:_="" ma:_="" ma:contentTypeName="Document" ma:contentTypeID="0x0101000F6D7D112D401D40935AB786F5423553" ma:contentTypeVersion="12" ma:contentTypeDescription="Create a new document." ma:contentTypeScope="" ma:versionID="ae20d024628f6e34c75e73ccab12733b">
   <xsd:schema xmlns:xsd="http://www.w3.org/2001/XMLSchema" xmlns:xs="http://www.w3.org/2001/XMLSchema" xmlns:p="http://schemas.microsoft.com/office/2006/metadata/properties" xmlns:ns3="4acaa3ca-f9f3-4489-ad9f-6155c2a2d7d4" targetNamespace="http://schemas.microsoft.com/office/2006/metadata/properties" ma:root="true" ma:fieldsID="9cf75150e00688a2a630ff6d6fdc59a7" ns3:_="">
     <xsd:import namespace="4acaa3ca-f9f3-4489-ad9f-6155c2a2d7d4"/>
@@ -1858,6 +1921,15 @@
 </ct:contentTypeSchema>
 </file>
 
+<file path=customXml/item2.xml><?xml version="1.0" encoding="utf-8"?>
+<?mso-contentType ?>
+<FormTemplates xmlns="http://schemas.microsoft.com/sharepoint/v3/contenttype/forms">
+  <Display>DocumentLibraryForm</Display>
+  <Edit>DocumentLibraryForm</Edit>
+  <New>DocumentLibraryForm</New>
+</FormTemplates>
+</file>
+
 <file path=customXml/item3.xml><?xml version="1.0" encoding="utf-8"?>
 <p:properties xmlns:p="http://schemas.microsoft.com/office/2006/metadata/properties" xmlns:xsi="http://www.w3.org/2001/XMLSchema-instance" xmlns:pc="http://schemas.microsoft.com/office/infopath/2007/PartnerControls">
   <documentManagement>
@@ -1867,14 +1939,6 @@
 </file>
 
 <file path=customXml/itemProps1.xml><?xml version="1.0" encoding="utf-8"?>
-<ds:datastoreItem xmlns:ds="http://schemas.openxmlformats.org/officeDocument/2006/customXml" ds:itemID="{68A3A225-2B27-4222-8992-BBD86D7B3EF5}">
-  <ds:schemaRefs>
-    <ds:schemaRef ds:uri="http://schemas.microsoft.com/sharepoint/v3/contenttype/forms"/>
-  </ds:schemaRefs>
-</ds:datastoreItem>
-</file>
-
-<file path=customXml/itemProps2.xml><?xml version="1.0" encoding="utf-8"?>
 <ds:datastoreItem xmlns:ds="http://schemas.openxmlformats.org/officeDocument/2006/customXml" ds:itemID="{B7C027D9-7813-4DD7-A3EC-A1D28C7E531C}">
   <ds:schemaRefs>
     <ds:schemaRef ds:uri="http://schemas.microsoft.com/office/2006/metadata/contentType"/>
@@ -1892,6 +1956,14 @@
 </ds:datastoreItem>
 </file>
 
+<file path=customXml/itemProps2.xml><?xml version="1.0" encoding="utf-8"?>
+<ds:datastoreItem xmlns:ds="http://schemas.openxmlformats.org/officeDocument/2006/customXml" ds:itemID="{68A3A225-2B27-4222-8992-BBD86D7B3EF5}">
+  <ds:schemaRefs>
+    <ds:schemaRef ds:uri="http://schemas.microsoft.com/sharepoint/v3/contenttype/forms"/>
+  </ds:schemaRefs>
+</ds:datastoreItem>
+</file>
+
 <file path=customXml/itemProps3.xml><?xml version="1.0" encoding="utf-8"?>
 <ds:datastoreItem xmlns:ds="http://schemas.openxmlformats.org/officeDocument/2006/customXml" ds:itemID="{7D17D089-0048-4378-9A85-6EA27DE6B13F}">
   <ds:schemaRefs>

</xml_diff>